<commit_message>
added func list to doc
</commit_message>
<xml_diff>
--- a/Initial Planning Documentation.docx
+++ b/Initial Planning Documentation.docx
@@ -1,6 +1,6 @@
 
 <file path=word/document.xml><?xml version="1.0" encoding="utf-8"?>
-<w:document xmlns:wpc="http://schemas.microsoft.com/office/word/2010/wordprocessingCanvas" xmlns:cx="http://schemas.microsoft.com/office/drawing/2014/chartex" xmlns:cx1="http://schemas.microsoft.com/office/drawing/2015/9/8/chartex" xmlns:mc="http://schemas.openxmlformats.org/markup-compatibility/2006" xmlns:o="urn:schemas-microsoft-com:office:office" xmlns:r="http://schemas.openxmlformats.org/officeDocument/2006/relationships" xmlns:m="http://schemas.openxmlformats.org/officeDocument/2006/math" xmlns:v="urn:schemas-microsoft-com:vml" xmlns:wp14="http://schemas.microsoft.com/office/word/2010/wordprocessingDrawing" xmlns:wp="http://schemas.openxmlformats.org/drawingml/2006/wordprocessingDrawing" xmlns:w10="urn:schemas-microsoft-com:office:word" xmlns:w="http://schemas.openxmlformats.org/wordprocessingml/2006/main" xmlns:w14="http://schemas.microsoft.com/office/word/2010/wordml" xmlns:w15="http://schemas.microsoft.com/office/word/2012/wordml" xmlns:w16se="http://schemas.microsoft.com/office/word/2015/wordml/symex" xmlns:wpg="http://schemas.microsoft.com/office/word/2010/wordprocessingGroup" xmlns:wpi="http://schemas.microsoft.com/office/word/2010/wordprocessingInk" xmlns:wne="http://schemas.microsoft.com/office/word/2006/wordml" xmlns:wps="http://schemas.microsoft.com/office/word/2010/wordprocessingShape" mc:Ignorable="w14 w15 w16se wp14">
+<w:document xmlns:wpc="http://schemas.microsoft.com/office/word/2010/wordprocessingCanvas" xmlns:mo="http://schemas.microsoft.com/office/mac/office/2008/main" xmlns:mc="http://schemas.openxmlformats.org/markup-compatibility/2006" xmlns:mv="urn:schemas-microsoft-com:mac:vml" xmlns:o="urn:schemas-microsoft-com:office:office" xmlns:r="http://schemas.openxmlformats.org/officeDocument/2006/relationships" xmlns:m="http://schemas.openxmlformats.org/officeDocument/2006/math" xmlns:v="urn:schemas-microsoft-com:vml" xmlns:wp14="http://schemas.microsoft.com/office/word/2010/wordprocessingDrawing" xmlns:wp="http://schemas.openxmlformats.org/drawingml/2006/wordprocessingDrawing" xmlns:w10="urn:schemas-microsoft-com:office:word" xmlns:w="http://schemas.openxmlformats.org/wordprocessingml/2006/main" xmlns:w14="http://schemas.microsoft.com/office/word/2010/wordml" xmlns:w15="http://schemas.microsoft.com/office/word/2012/wordml" xmlns:wpg="http://schemas.microsoft.com/office/word/2010/wordprocessingGroup" xmlns:wpi="http://schemas.microsoft.com/office/word/2010/wordprocessingInk" xmlns:wne="http://schemas.microsoft.com/office/word/2006/wordml" xmlns:wps="http://schemas.microsoft.com/office/word/2010/wordprocessingShape" mc:Ignorable="w14 w15 wp14">
   <w:body>
     <w:p>
       <w:pPr>
@@ -46,28 +46,24 @@
           <w:sz w:val="24"/>
         </w:rPr>
       </w:pPr>
-      <w:proofErr w:type="spellStart"/>
-      <w:r>
-        <w:rPr>
-          <w:sz w:val="24"/>
-        </w:rPr>
-        <w:t>Najim</w:t>
-      </w:r>
-      <w:proofErr w:type="spellEnd"/>
+      <w:r>
+        <w:rPr>
+          <w:sz w:val="24"/>
+        </w:rPr>
+        <w:t>Najim Mazidi</w:t>
+      </w:r>
       <w:r>
         <w:rPr>
           <w:sz w:val="24"/>
         </w:rPr>
         <w:t xml:space="preserve"> </w:t>
       </w:r>
-      <w:proofErr w:type="spellStart"/>
-      <w:r>
-        <w:rPr>
-          <w:sz w:val="24"/>
-        </w:rPr>
-        <w:t>Mazidi</w:t>
-      </w:r>
-      <w:proofErr w:type="spellEnd"/>
+      <w:r>
+        <w:rPr>
+          <w:sz w:val="24"/>
+        </w:rPr>
+        <w:t>–</w:t>
+      </w:r>
       <w:r>
         <w:rPr>
           <w:sz w:val="24"/>
@@ -78,6 +74,44 @@
         <w:rPr>
           <w:sz w:val="24"/>
         </w:rPr>
+        <w:t xml:space="preserve">Lead software </w:t>
+      </w:r>
+      <w:bookmarkStart w:id="0" w:name="_GoBack"/>
+      <w:bookmarkEnd w:id="0"/>
+      <w:r>
+        <w:rPr>
+          <w:sz w:val="24"/>
+        </w:rPr>
+        <w:t>developer</w:t>
+      </w:r>
+    </w:p>
+    <w:p>
+      <w:pPr>
+        <w:pStyle w:val="ListParagraph"/>
+        <w:numPr>
+          <w:ilvl w:val="0"/>
+          <w:numId w:val="3"/>
+        </w:numPr>
+        <w:rPr>
+          <w:sz w:val="24"/>
+        </w:rPr>
+      </w:pPr>
+      <w:r>
+        <w:rPr>
+          <w:sz w:val="24"/>
+        </w:rPr>
+        <w:t>Adam Gilbert</w:t>
+      </w:r>
+      <w:r>
+        <w:rPr>
+          <w:sz w:val="24"/>
+        </w:rPr>
+        <w:t xml:space="preserve"> </w:t>
+      </w:r>
+      <w:r>
+        <w:rPr>
+          <w:sz w:val="24"/>
+        </w:rPr>
         <w:t>–</w:t>
       </w:r>
       <w:r>
@@ -90,7 +124,7 @@
         <w:rPr>
           <w:sz w:val="24"/>
         </w:rPr>
-        <w:t>Desktop app development, mobile app development</w:t>
+        <w:t>Database development and backend.</w:t>
       </w:r>
     </w:p>
     <w:p>
@@ -108,7 +142,7 @@
         <w:rPr>
           <w:sz w:val="24"/>
         </w:rPr>
-        <w:t>Adam Gilbert</w:t>
+        <w:t>Aaron Malzard</w:t>
       </w:r>
       <w:r>
         <w:rPr>
@@ -132,7 +166,7 @@
         <w:rPr>
           <w:sz w:val="24"/>
         </w:rPr>
-        <w:t>Database development and backend.</w:t>
+        <w:t>Web app development. Front and backend, Mobile app development.</w:t>
       </w:r>
     </w:p>
     <w:p>
@@ -150,7 +184,7 @@
         <w:rPr>
           <w:sz w:val="24"/>
         </w:rPr>
-        <w:t>Aaron Malzard</w:t>
+        <w:t>Alex Hastings</w:t>
       </w:r>
       <w:r>
         <w:rPr>
@@ -174,7 +208,7 @@
         <w:rPr>
           <w:sz w:val="24"/>
         </w:rPr>
-        <w:t>Web app development. Front and backend, Mobile app development.</w:t>
+        <w:t>Team leader, HCI, Mobile app development</w:t>
       </w:r>
     </w:p>
     <w:p>
@@ -192,58 +226,8 @@
         <w:rPr>
           <w:sz w:val="24"/>
         </w:rPr>
-        <w:t>Alex Hastings</w:t>
-      </w:r>
-      <w:r>
-        <w:rPr>
-          <w:sz w:val="24"/>
-        </w:rPr>
-        <w:t xml:space="preserve"> </w:t>
-      </w:r>
-      <w:r>
-        <w:rPr>
-          <w:sz w:val="24"/>
-        </w:rPr>
-        <w:t>–</w:t>
-      </w:r>
-      <w:r>
-        <w:rPr>
-          <w:sz w:val="24"/>
-        </w:rPr>
-        <w:t xml:space="preserve"> </w:t>
-      </w:r>
-      <w:r>
-        <w:rPr>
-          <w:sz w:val="24"/>
-        </w:rPr>
-        <w:t>Team leader, HCI, Mobile app development</w:t>
-      </w:r>
-    </w:p>
-    <w:p>
-      <w:pPr>
-        <w:pStyle w:val="ListParagraph"/>
-        <w:numPr>
-          <w:ilvl w:val="0"/>
-          <w:numId w:val="3"/>
-        </w:numPr>
-        <w:rPr>
-          <w:sz w:val="24"/>
-        </w:rPr>
-      </w:pPr>
-      <w:r>
-        <w:rPr>
-          <w:sz w:val="24"/>
-        </w:rPr>
-        <w:t xml:space="preserve">Nathan </w:t>
-      </w:r>
-      <w:proofErr w:type="spellStart"/>
-      <w:r>
-        <w:rPr>
-          <w:sz w:val="24"/>
-        </w:rPr>
-        <w:t>Scarfi</w:t>
-      </w:r>
-      <w:proofErr w:type="spellEnd"/>
+        <w:t>Nathan Scarfi</w:t>
+      </w:r>
       <w:r>
         <w:rPr>
           <w:sz w:val="24"/>
@@ -309,14 +293,12 @@
           <w:sz w:val="24"/>
         </w:rPr>
       </w:pPr>
-      <w:proofErr w:type="spellStart"/>
       <w:r>
         <w:rPr>
           <w:sz w:val="24"/>
         </w:rPr>
         <w:t>Github</w:t>
       </w:r>
-      <w:proofErr w:type="spellEnd"/>
       <w:r>
         <w:rPr>
           <w:sz w:val="24"/>
@@ -329,8 +311,6 @@
         </w:rPr>
         <w:t>for the implementation and for version control.</w:t>
       </w:r>
-      <w:bookmarkStart w:id="0" w:name="_GoBack"/>
-      <w:bookmarkEnd w:id="0"/>
       <w:r>
         <w:rPr>
           <w:sz w:val="24"/>
@@ -373,14 +353,12 @@
           <w:sz w:val="24"/>
         </w:rPr>
       </w:pPr>
-      <w:proofErr w:type="spellStart"/>
       <w:r>
         <w:rPr>
           <w:sz w:val="24"/>
         </w:rPr>
         <w:t>Netbeans</w:t>
       </w:r>
-      <w:proofErr w:type="spellEnd"/>
       <w:r>
         <w:rPr>
           <w:sz w:val="24"/>
@@ -399,14 +377,12 @@
           <w:sz w:val="24"/>
         </w:rPr>
       </w:pPr>
-      <w:proofErr w:type="spellStart"/>
       <w:r>
         <w:rPr>
           <w:sz w:val="24"/>
         </w:rPr>
         <w:t>XCode</w:t>
       </w:r>
-      <w:proofErr w:type="spellEnd"/>
       <w:r>
         <w:rPr>
           <w:sz w:val="24"/>
@@ -449,19 +425,11 @@
           <w:sz w:val="24"/>
         </w:rPr>
       </w:pPr>
-      <w:proofErr w:type="spellStart"/>
-      <w:r>
-        <w:rPr>
-          <w:sz w:val="24"/>
-        </w:rPr>
-        <w:t>PivotalTracker</w:t>
-      </w:r>
-      <w:proofErr w:type="spellEnd"/>
-      <w:r>
-        <w:rPr>
-          <w:sz w:val="24"/>
-        </w:rPr>
-        <w:t xml:space="preserve"> – Used for project management</w:t>
+      <w:r>
+        <w:rPr>
+          <w:sz w:val="24"/>
+        </w:rPr>
+        <w:t>PivotalTracker – Used for project management</w:t>
       </w:r>
     </w:p>
     <w:p>
@@ -478,6 +446,964 @@
         </w:rPr>
         <w:t>Initial requirements, analysis and design</w:t>
       </w:r>
+    </w:p>
+    <w:p>
+      <w:pPr>
+        <w:rPr>
+          <w:b/>
+          <w:u w:val="single"/>
+        </w:rPr>
+      </w:pPr>
+      <w:r>
+        <w:rPr>
+          <w:b/>
+          <w:u w:val="single"/>
+        </w:rPr>
+        <w:t>WEB APPLICATION</w:t>
+      </w:r>
+    </w:p>
+    <w:p>
+      <w:pPr>
+        <w:pStyle w:val="ListParagraph"/>
+        <w:numPr>
+          <w:ilvl w:val="0"/>
+          <w:numId w:val="4"/>
+        </w:numPr>
+        <w:rPr>
+          <w:sz w:val="24"/>
+        </w:rPr>
+      </w:pPr>
+      <w:r>
+        <w:rPr>
+          <w:sz w:val="24"/>
+        </w:rPr>
+        <w:t>Input postcode to find nearest store (allows expansion)</w:t>
+      </w:r>
+    </w:p>
+    <w:p>
+      <w:pPr>
+        <w:pStyle w:val="ListParagraph"/>
+        <w:numPr>
+          <w:ilvl w:val="0"/>
+          <w:numId w:val="4"/>
+        </w:numPr>
+        <w:rPr>
+          <w:sz w:val="24"/>
+        </w:rPr>
+      </w:pPr>
+      <w:r>
+        <w:rPr>
+          <w:sz w:val="24"/>
+        </w:rPr>
+        <w:t>View menu</w:t>
+      </w:r>
+    </w:p>
+    <w:p>
+      <w:pPr>
+        <w:pStyle w:val="ListParagraph"/>
+        <w:numPr>
+          <w:ilvl w:val="0"/>
+          <w:numId w:val="4"/>
+        </w:numPr>
+        <w:rPr>
+          <w:sz w:val="24"/>
+        </w:rPr>
+      </w:pPr>
+      <w:r>
+        <w:rPr>
+          <w:sz w:val="24"/>
+        </w:rPr>
+        <w:t>View current deals</w:t>
+      </w:r>
+    </w:p>
+    <w:p>
+      <w:pPr>
+        <w:pStyle w:val="ListParagraph"/>
+        <w:numPr>
+          <w:ilvl w:val="0"/>
+          <w:numId w:val="4"/>
+        </w:numPr>
+        <w:rPr>
+          <w:sz w:val="24"/>
+        </w:rPr>
+      </w:pPr>
+      <w:r>
+        <w:rPr>
+          <w:sz w:val="24"/>
+        </w:rPr>
+        <w:t>Add pizza to basket (Select size)</w:t>
+      </w:r>
+    </w:p>
+    <w:p>
+      <w:pPr>
+        <w:pStyle w:val="ListParagraph"/>
+        <w:numPr>
+          <w:ilvl w:val="0"/>
+          <w:numId w:val="4"/>
+        </w:numPr>
+        <w:rPr>
+          <w:sz w:val="24"/>
+        </w:rPr>
+      </w:pPr>
+      <w:r>
+        <w:rPr>
+          <w:sz w:val="24"/>
+        </w:rPr>
+        <w:t>Customise menu item (Remove topping/Double up/Change crust)</w:t>
+      </w:r>
+    </w:p>
+    <w:p>
+      <w:pPr>
+        <w:pStyle w:val="ListParagraph"/>
+        <w:numPr>
+          <w:ilvl w:val="0"/>
+          <w:numId w:val="4"/>
+        </w:numPr>
+        <w:rPr>
+          <w:sz w:val="24"/>
+        </w:rPr>
+      </w:pPr>
+      <w:r>
+        <w:rPr>
+          <w:sz w:val="24"/>
+        </w:rPr>
+        <w:t>Create own pizza(Size, Crust, Base, Toppings)</w:t>
+      </w:r>
+    </w:p>
+    <w:p>
+      <w:pPr>
+        <w:pStyle w:val="ListParagraph"/>
+        <w:numPr>
+          <w:ilvl w:val="0"/>
+          <w:numId w:val="4"/>
+        </w:numPr>
+        <w:rPr>
+          <w:sz w:val="24"/>
+        </w:rPr>
+      </w:pPr>
+      <w:r>
+        <w:rPr>
+          <w:sz w:val="24"/>
+        </w:rPr>
+        <w:t>Half &amp; Half pizzas</w:t>
+      </w:r>
+    </w:p>
+    <w:p>
+      <w:pPr>
+        <w:pStyle w:val="ListParagraph"/>
+        <w:numPr>
+          <w:ilvl w:val="0"/>
+          <w:numId w:val="4"/>
+        </w:numPr>
+        <w:rPr>
+          <w:sz w:val="24"/>
+        </w:rPr>
+      </w:pPr>
+      <w:r>
+        <w:rPr>
+          <w:sz w:val="24"/>
+        </w:rPr>
+        <w:t>Should be dynamic (look at dominos with regards to customise/add to basket options)</w:t>
+      </w:r>
+    </w:p>
+    <w:p>
+      <w:pPr>
+        <w:pStyle w:val="ListParagraph"/>
+        <w:numPr>
+          <w:ilvl w:val="0"/>
+          <w:numId w:val="4"/>
+        </w:numPr>
+        <w:rPr>
+          <w:sz w:val="24"/>
+        </w:rPr>
+      </w:pPr>
+      <w:r>
+        <w:rPr>
+          <w:sz w:val="24"/>
+        </w:rPr>
+        <w:t>Use consistent images</w:t>
+      </w:r>
+    </w:p>
+    <w:p>
+      <w:pPr>
+        <w:pStyle w:val="ListParagraph"/>
+        <w:numPr>
+          <w:ilvl w:val="0"/>
+          <w:numId w:val="4"/>
+        </w:numPr>
+        <w:rPr>
+          <w:sz w:val="24"/>
+        </w:rPr>
+      </w:pPr>
+      <w:r>
+        <w:rPr>
+          <w:sz w:val="24"/>
+        </w:rPr>
+        <w:t>Add sides to basket</w:t>
+      </w:r>
+    </w:p>
+    <w:p>
+      <w:pPr>
+        <w:pStyle w:val="ListParagraph"/>
+        <w:numPr>
+          <w:ilvl w:val="0"/>
+          <w:numId w:val="4"/>
+        </w:numPr>
+        <w:rPr>
+          <w:sz w:val="24"/>
+        </w:rPr>
+      </w:pPr>
+      <w:r>
+        <w:rPr>
+          <w:sz w:val="24"/>
+        </w:rPr>
+        <w:t>Add drinks to basket</w:t>
+      </w:r>
+    </w:p>
+    <w:p>
+      <w:pPr>
+        <w:pStyle w:val="ListParagraph"/>
+        <w:numPr>
+          <w:ilvl w:val="0"/>
+          <w:numId w:val="4"/>
+        </w:numPr>
+        <w:rPr>
+          <w:sz w:val="24"/>
+        </w:rPr>
+      </w:pPr>
+      <w:r>
+        <w:rPr>
+          <w:sz w:val="24"/>
+        </w:rPr>
+        <w:t>Select time you want pizzas for</w:t>
+      </w:r>
+    </w:p>
+    <w:p>
+      <w:pPr>
+        <w:pStyle w:val="ListParagraph"/>
+        <w:numPr>
+          <w:ilvl w:val="0"/>
+          <w:numId w:val="4"/>
+        </w:numPr>
+        <w:rPr>
+          <w:sz w:val="24"/>
+        </w:rPr>
+      </w:pPr>
+      <w:r>
+        <w:rPr>
+          <w:sz w:val="24"/>
+        </w:rPr>
+        <w:t>Automatically calculate price changes with deals and customisations</w:t>
+      </w:r>
+    </w:p>
+    <w:p>
+      <w:pPr>
+        <w:pStyle w:val="ListParagraph"/>
+        <w:numPr>
+          <w:ilvl w:val="0"/>
+          <w:numId w:val="4"/>
+        </w:numPr>
+        <w:rPr>
+          <w:sz w:val="24"/>
+        </w:rPr>
+      </w:pPr>
+      <w:r>
+        <w:rPr>
+          <w:sz w:val="24"/>
+        </w:rPr>
+        <w:t>Obvious basket has items in</w:t>
+      </w:r>
+    </w:p>
+    <w:p>
+      <w:pPr>
+        <w:pStyle w:val="ListParagraph"/>
+        <w:numPr>
+          <w:ilvl w:val="0"/>
+          <w:numId w:val="4"/>
+        </w:numPr>
+        <w:rPr>
+          <w:sz w:val="24"/>
+        </w:rPr>
+      </w:pPr>
+      <w:r>
+        <w:rPr>
+          <w:sz w:val="24"/>
+        </w:rPr>
+        <w:t>Display current price of order in basket</w:t>
+      </w:r>
+    </w:p>
+    <w:p>
+      <w:pPr>
+        <w:pStyle w:val="ListParagraph"/>
+        <w:numPr>
+          <w:ilvl w:val="0"/>
+          <w:numId w:val="4"/>
+        </w:numPr>
+        <w:rPr>
+          <w:sz w:val="24"/>
+        </w:rPr>
+      </w:pPr>
+      <w:r>
+        <w:rPr>
+          <w:sz w:val="24"/>
+        </w:rPr>
+        <w:t>Automatically assigns deal if relevant</w:t>
+      </w:r>
+    </w:p>
+    <w:p>
+      <w:pPr>
+        <w:pStyle w:val="ListParagraph"/>
+        <w:numPr>
+          <w:ilvl w:val="0"/>
+          <w:numId w:val="4"/>
+        </w:numPr>
+        <w:rPr>
+          <w:sz w:val="24"/>
+        </w:rPr>
+      </w:pPr>
+      <w:r>
+        <w:rPr>
+          <w:sz w:val="24"/>
+        </w:rPr>
+        <w:t>Pay for meal as guest or log in with account</w:t>
+      </w:r>
+    </w:p>
+    <w:p>
+      <w:pPr>
+        <w:pStyle w:val="ListParagraph"/>
+        <w:numPr>
+          <w:ilvl w:val="0"/>
+          <w:numId w:val="4"/>
+        </w:numPr>
+        <w:rPr>
+          <w:sz w:val="24"/>
+        </w:rPr>
+      </w:pPr>
+      <w:r>
+        <w:rPr>
+          <w:sz w:val="24"/>
+        </w:rPr>
+        <w:lastRenderedPageBreak/>
+        <w:t>Create account</w:t>
+      </w:r>
+    </w:p>
+    <w:p>
+      <w:pPr>
+        <w:pStyle w:val="ListParagraph"/>
+        <w:numPr>
+          <w:ilvl w:val="0"/>
+          <w:numId w:val="4"/>
+        </w:numPr>
+        <w:rPr>
+          <w:sz w:val="24"/>
+        </w:rPr>
+      </w:pPr>
+      <w:r>
+        <w:rPr>
+          <w:sz w:val="24"/>
+        </w:rPr>
+        <w:t>Use PayPal to pay for pizza</w:t>
+      </w:r>
+    </w:p>
+    <w:p>
+      <w:pPr>
+        <w:rPr>
+          <w:sz w:val="24"/>
+        </w:rPr>
+      </w:pPr>
+    </w:p>
+    <w:p>
+      <w:pPr>
+        <w:rPr>
+          <w:b/>
+        </w:rPr>
+      </w:pPr>
+      <w:r>
+        <w:rPr>
+          <w:b/>
+        </w:rPr>
+        <w:t>MOBILE APPLICATION</w:t>
+      </w:r>
+    </w:p>
+    <w:p>
+      <w:pPr>
+        <w:pStyle w:val="ListParagraph"/>
+        <w:numPr>
+          <w:ilvl w:val="0"/>
+          <w:numId w:val="5"/>
+        </w:numPr>
+        <w:rPr>
+          <w:sz w:val="24"/>
+        </w:rPr>
+      </w:pPr>
+      <w:r>
+        <w:rPr>
+          <w:sz w:val="24"/>
+        </w:rPr>
+        <w:t>Log in as rider</w:t>
+      </w:r>
+    </w:p>
+    <w:p>
+      <w:pPr>
+        <w:pStyle w:val="ListParagraph"/>
+        <w:numPr>
+          <w:ilvl w:val="0"/>
+          <w:numId w:val="5"/>
+        </w:numPr>
+        <w:rPr>
+          <w:sz w:val="24"/>
+        </w:rPr>
+      </w:pPr>
+      <w:r>
+        <w:rPr>
+          <w:sz w:val="24"/>
+        </w:rPr>
+        <w:t>Select option to check in or just view rider account. Check in activates GPS</w:t>
+      </w:r>
+    </w:p>
+    <w:p>
+      <w:pPr>
+        <w:pStyle w:val="ListParagraph"/>
+        <w:numPr>
+          <w:ilvl w:val="0"/>
+          <w:numId w:val="5"/>
+        </w:numPr>
+        <w:rPr>
+          <w:sz w:val="24"/>
+        </w:rPr>
+      </w:pPr>
+      <w:r>
+        <w:rPr>
+          <w:sz w:val="24"/>
+        </w:rPr>
+        <w:t>Push notification if rider numbers are low</w:t>
+      </w:r>
+    </w:p>
+    <w:p>
+      <w:pPr>
+        <w:pStyle w:val="ListParagraph"/>
+        <w:numPr>
+          <w:ilvl w:val="0"/>
+          <w:numId w:val="5"/>
+        </w:numPr>
+        <w:rPr>
+          <w:sz w:val="24"/>
+        </w:rPr>
+      </w:pPr>
+      <w:r>
+        <w:rPr>
+          <w:sz w:val="24"/>
+        </w:rPr>
+        <w:t>Rider receives notification if order is ready to collect</w:t>
+      </w:r>
+    </w:p>
+    <w:p>
+      <w:pPr>
+        <w:pStyle w:val="ListParagraph"/>
+        <w:numPr>
+          <w:ilvl w:val="0"/>
+          <w:numId w:val="5"/>
+        </w:numPr>
+        <w:rPr>
+          <w:sz w:val="24"/>
+        </w:rPr>
+      </w:pPr>
+      <w:r>
+        <w:rPr>
+          <w:sz w:val="24"/>
+        </w:rPr>
+        <w:t>Rider has 1 minute to accept order</w:t>
+      </w:r>
+    </w:p>
+    <w:p>
+      <w:pPr>
+        <w:pStyle w:val="ListParagraph"/>
+        <w:numPr>
+          <w:ilvl w:val="0"/>
+          <w:numId w:val="5"/>
+        </w:numPr>
+        <w:rPr>
+          <w:sz w:val="24"/>
+        </w:rPr>
+      </w:pPr>
+      <w:r>
+        <w:rPr>
+          <w:sz w:val="24"/>
+        </w:rPr>
+        <w:t>GPS always tracks to order unless there is none then it tracks back to pizzeria. When order is confirmed there’s an option to select house or takeaway</w:t>
+      </w:r>
+    </w:p>
+    <w:p>
+      <w:pPr>
+        <w:pStyle w:val="ListParagraph"/>
+        <w:numPr>
+          <w:ilvl w:val="0"/>
+          <w:numId w:val="5"/>
+        </w:numPr>
+        <w:rPr>
+          <w:sz w:val="24"/>
+        </w:rPr>
+      </w:pPr>
+      <w:r>
+        <w:rPr>
+          <w:sz w:val="24"/>
+        </w:rPr>
+        <w:t>Maps displays quickest route &amp; estimated delivery time</w:t>
+      </w:r>
+    </w:p>
+    <w:p>
+      <w:pPr>
+        <w:pStyle w:val="ListParagraph"/>
+        <w:numPr>
+          <w:ilvl w:val="0"/>
+          <w:numId w:val="5"/>
+        </w:numPr>
+        <w:rPr>
+          <w:sz w:val="24"/>
+        </w:rPr>
+      </w:pPr>
+      <w:r>
+        <w:rPr>
+          <w:sz w:val="24"/>
+        </w:rPr>
+        <w:t>Option to phone customer</w:t>
+      </w:r>
+    </w:p>
+    <w:p>
+      <w:pPr>
+        <w:pStyle w:val="ListParagraph"/>
+        <w:numPr>
+          <w:ilvl w:val="0"/>
+          <w:numId w:val="5"/>
+        </w:numPr>
+        <w:rPr>
+          <w:sz w:val="24"/>
+        </w:rPr>
+      </w:pPr>
+      <w:r>
+        <w:rPr>
+          <w:sz w:val="24"/>
+        </w:rPr>
+        <w:t>Option to view order details</w:t>
+      </w:r>
+    </w:p>
+    <w:p>
+      <w:pPr>
+        <w:pStyle w:val="ListParagraph"/>
+        <w:numPr>
+          <w:ilvl w:val="0"/>
+          <w:numId w:val="5"/>
+        </w:numPr>
+        <w:rPr>
+          <w:sz w:val="24"/>
+        </w:rPr>
+      </w:pPr>
+      <w:r>
+        <w:rPr>
+          <w:sz w:val="24"/>
+        </w:rPr>
+        <w:t>Button to confirm pizza has been delivered</w:t>
+      </w:r>
+    </w:p>
+    <w:p>
+      <w:pPr>
+        <w:pStyle w:val="ListParagraph"/>
+        <w:numPr>
+          <w:ilvl w:val="0"/>
+          <w:numId w:val="5"/>
+        </w:numPr>
+        <w:rPr>
+          <w:sz w:val="24"/>
+        </w:rPr>
+      </w:pPr>
+      <w:r>
+        <w:rPr>
+          <w:sz w:val="24"/>
+        </w:rPr>
+        <w:t>Log out/Sign off option. Sign off just puts the rider off duty</w:t>
+      </w:r>
+    </w:p>
+    <w:p>
+      <w:pPr>
+        <w:pStyle w:val="ListParagraph"/>
+        <w:numPr>
+          <w:ilvl w:val="0"/>
+          <w:numId w:val="5"/>
+        </w:numPr>
+        <w:rPr>
+          <w:sz w:val="24"/>
+        </w:rPr>
+      </w:pPr>
+      <w:r>
+        <w:rPr>
+          <w:sz w:val="24"/>
+        </w:rPr>
+        <w:t>Option to view stats for wages earned, hours worked, number of deliveries made</w:t>
+      </w:r>
+    </w:p>
+    <w:p>
+      <w:pPr>
+        <w:rPr>
+          <w:sz w:val="24"/>
+        </w:rPr>
+      </w:pPr>
+    </w:p>
+    <w:p>
+      <w:pPr>
+        <w:rPr>
+          <w:b/>
+          <w:u w:val="single"/>
+        </w:rPr>
+      </w:pPr>
+      <w:r>
+        <w:rPr>
+          <w:b/>
+          <w:u w:val="single"/>
+        </w:rPr>
+        <w:t>CHEF APPLICATION</w:t>
+      </w:r>
+    </w:p>
+    <w:p>
+      <w:pPr>
+        <w:pStyle w:val="ListParagraph"/>
+        <w:numPr>
+          <w:ilvl w:val="0"/>
+          <w:numId w:val="6"/>
+        </w:numPr>
+        <w:rPr>
+          <w:sz w:val="24"/>
+        </w:rPr>
+      </w:pPr>
+      <w:r>
+        <w:rPr>
+          <w:sz w:val="24"/>
+        </w:rPr>
+        <w:t>Show live orders – Toppings needed/Size/Crust/Base</w:t>
+      </w:r>
+    </w:p>
+    <w:p>
+      <w:pPr>
+        <w:pStyle w:val="ListParagraph"/>
+        <w:numPr>
+          <w:ilvl w:val="0"/>
+          <w:numId w:val="6"/>
+        </w:numPr>
+        <w:rPr>
+          <w:sz w:val="24"/>
+        </w:rPr>
+      </w:pPr>
+      <w:r>
+        <w:rPr>
+          <w:sz w:val="24"/>
+        </w:rPr>
+        <w:t>Show additions &amp; substitutions</w:t>
+      </w:r>
+    </w:p>
+    <w:p>
+      <w:pPr>
+        <w:pStyle w:val="ListParagraph"/>
+        <w:numPr>
+          <w:ilvl w:val="0"/>
+          <w:numId w:val="6"/>
+        </w:numPr>
+        <w:rPr>
+          <w:sz w:val="24"/>
+        </w:rPr>
+      </w:pPr>
+      <w:r>
+        <w:rPr>
+          <w:sz w:val="24"/>
+        </w:rPr>
+        <w:t>Show side orders</w:t>
+      </w:r>
+    </w:p>
+    <w:p>
+      <w:pPr>
+        <w:pStyle w:val="ListParagraph"/>
+        <w:numPr>
+          <w:ilvl w:val="0"/>
+          <w:numId w:val="6"/>
+        </w:numPr>
+        <w:rPr>
+          <w:sz w:val="24"/>
+        </w:rPr>
+      </w:pPr>
+      <w:r>
+        <w:rPr>
+          <w:sz w:val="24"/>
+        </w:rPr>
+        <w:t>Chefs able to change status of pizza as it is cooked</w:t>
+      </w:r>
+    </w:p>
+    <w:p>
+      <w:pPr>
+        <w:pStyle w:val="ListParagraph"/>
+        <w:numPr>
+          <w:ilvl w:val="0"/>
+          <w:numId w:val="6"/>
+        </w:numPr>
+        <w:rPr>
+          <w:sz w:val="24"/>
+        </w:rPr>
+      </w:pPr>
+      <w:r>
+        <w:rPr>
+          <w:sz w:val="24"/>
+        </w:rPr>
+        <w:t>Touchscreen functionality</w:t>
+      </w:r>
+    </w:p>
+    <w:p>
+      <w:pPr>
+        <w:pStyle w:val="ListParagraph"/>
+        <w:numPr>
+          <w:ilvl w:val="0"/>
+          <w:numId w:val="6"/>
+        </w:numPr>
+        <w:rPr>
+          <w:sz w:val="24"/>
+        </w:rPr>
+      </w:pPr>
+      <w:r>
+        <w:rPr>
+          <w:sz w:val="24"/>
+        </w:rPr>
+        <w:t>Undo button</w:t>
+      </w:r>
+    </w:p>
+    <w:p>
+      <w:pPr>
+        <w:rPr>
+          <w:sz w:val="24"/>
+        </w:rPr>
+      </w:pPr>
+    </w:p>
+    <w:p>
+      <w:pPr>
+        <w:rPr>
+          <w:b/>
+          <w:u w:val="single"/>
+        </w:rPr>
+      </w:pPr>
+      <w:r>
+        <w:rPr>
+          <w:b/>
+          <w:u w:val="single"/>
+        </w:rPr>
+        <w:t>ADMIN APPLICATION</w:t>
+      </w:r>
+    </w:p>
+    <w:p>
+      <w:pPr>
+        <w:pStyle w:val="ListParagraph"/>
+        <w:numPr>
+          <w:ilvl w:val="0"/>
+          <w:numId w:val="7"/>
+        </w:numPr>
+        <w:rPr>
+          <w:sz w:val="24"/>
+        </w:rPr>
+      </w:pPr>
+      <w:r>
+        <w:rPr>
+          <w:sz w:val="24"/>
+        </w:rPr>
+        <w:t>Log in with admin details</w:t>
+      </w:r>
+    </w:p>
+    <w:p>
+      <w:pPr>
+        <w:pStyle w:val="ListParagraph"/>
+        <w:numPr>
+          <w:ilvl w:val="0"/>
+          <w:numId w:val="7"/>
+        </w:numPr>
+        <w:rPr>
+          <w:sz w:val="24"/>
+        </w:rPr>
+      </w:pPr>
+      <w:r>
+        <w:rPr>
+          <w:sz w:val="24"/>
+        </w:rPr>
+        <w:t>Manage customer accounts</w:t>
+      </w:r>
+    </w:p>
+    <w:p>
+      <w:pPr>
+        <w:pStyle w:val="ListParagraph"/>
+        <w:numPr>
+          <w:ilvl w:val="0"/>
+          <w:numId w:val="7"/>
+        </w:numPr>
+        <w:rPr>
+          <w:sz w:val="24"/>
+        </w:rPr>
+      </w:pPr>
+      <w:r>
+        <w:rPr>
+          <w:sz w:val="24"/>
+        </w:rPr>
+        <w:t>Manage rider accounts</w:t>
+      </w:r>
+    </w:p>
+    <w:p>
+      <w:pPr>
+        <w:pStyle w:val="ListParagraph"/>
+        <w:numPr>
+          <w:ilvl w:val="0"/>
+          <w:numId w:val="7"/>
+        </w:numPr>
+        <w:rPr>
+          <w:sz w:val="24"/>
+        </w:rPr>
+      </w:pPr>
+      <w:r>
+        <w:rPr>
+          <w:sz w:val="24"/>
+        </w:rPr>
+        <w:t>Manage admin account</w:t>
+      </w:r>
+    </w:p>
+    <w:p>
+      <w:pPr>
+        <w:pStyle w:val="ListParagraph"/>
+        <w:numPr>
+          <w:ilvl w:val="0"/>
+          <w:numId w:val="7"/>
+        </w:numPr>
+        <w:rPr>
+          <w:sz w:val="24"/>
+        </w:rPr>
+      </w:pPr>
+      <w:r>
+        <w:rPr>
+          <w:sz w:val="24"/>
+        </w:rPr>
+        <w:t>View past orders</w:t>
+      </w:r>
+    </w:p>
+    <w:p>
+      <w:pPr>
+        <w:pStyle w:val="ListParagraph"/>
+        <w:numPr>
+          <w:ilvl w:val="0"/>
+          <w:numId w:val="7"/>
+        </w:numPr>
+        <w:rPr>
+          <w:sz w:val="24"/>
+        </w:rPr>
+      </w:pPr>
+      <w:r>
+        <w:rPr>
+          <w:sz w:val="24"/>
+        </w:rPr>
+        <w:t>View individual customer order histories?</w:t>
+      </w:r>
+    </w:p>
+    <w:p>
+      <w:pPr>
+        <w:pStyle w:val="ListParagraph"/>
+        <w:numPr>
+          <w:ilvl w:val="0"/>
+          <w:numId w:val="7"/>
+        </w:numPr>
+        <w:rPr>
+          <w:sz w:val="24"/>
+        </w:rPr>
+      </w:pPr>
+      <w:r>
+        <w:rPr>
+          <w:sz w:val="24"/>
+        </w:rPr>
+        <w:t>Staff data?</w:t>
+      </w:r>
+    </w:p>
+    <w:p>
+      <w:pPr>
+        <w:pStyle w:val="ListParagraph"/>
+        <w:numPr>
+          <w:ilvl w:val="0"/>
+          <w:numId w:val="7"/>
+        </w:numPr>
+        <w:rPr>
+          <w:sz w:val="24"/>
+        </w:rPr>
+      </w:pPr>
+      <w:r>
+        <w:rPr>
+          <w:sz w:val="24"/>
+        </w:rPr>
+        <w:t>Change menu</w:t>
+      </w:r>
+    </w:p>
+    <w:p>
+      <w:pPr>
+        <w:pStyle w:val="ListParagraph"/>
+        <w:numPr>
+          <w:ilvl w:val="0"/>
+          <w:numId w:val="7"/>
+        </w:numPr>
+        <w:rPr>
+          <w:sz w:val="24"/>
+        </w:rPr>
+      </w:pPr>
+      <w:r>
+        <w:rPr>
+          <w:sz w:val="24"/>
+        </w:rPr>
+        <w:t>Manage deals</w:t>
+      </w:r>
+    </w:p>
+    <w:p>
+      <w:pPr>
+        <w:pStyle w:val="ListParagraph"/>
+        <w:numPr>
+          <w:ilvl w:val="0"/>
+          <w:numId w:val="7"/>
+        </w:numPr>
+        <w:rPr>
+          <w:sz w:val="24"/>
+        </w:rPr>
+      </w:pPr>
+      <w:r>
+        <w:rPr>
+          <w:sz w:val="24"/>
+        </w:rPr>
+        <w:t>Dashboard displaying sales statistics, money earned, wages paid, stock costs</w:t>
+      </w:r>
+    </w:p>
+    <w:p>
+      <w:pPr>
+        <w:pStyle w:val="ListParagraph"/>
+        <w:numPr>
+          <w:ilvl w:val="0"/>
+          <w:numId w:val="7"/>
+        </w:numPr>
+        <w:rPr>
+          <w:sz w:val="24"/>
+        </w:rPr>
+      </w:pPr>
+      <w:r>
+        <w:rPr>
+          <w:sz w:val="24"/>
+        </w:rPr>
+        <w:t>Stock tracking</w:t>
+      </w:r>
+    </w:p>
+    <w:p>
+      <w:pPr>
+        <w:rPr>
+          <w:sz w:val="24"/>
+        </w:rPr>
+      </w:pPr>
+    </w:p>
+    <w:p>
+      <w:pPr>
+        <w:rPr>
+          <w:sz w:val="24"/>
+        </w:rPr>
+      </w:pPr>
     </w:p>
     <w:p>
       <w:pPr>
@@ -575,8 +1501,121 @@
 </file>
 
 <file path=word/numbering.xml><?xml version="1.0" encoding="utf-8"?>
-<w:numbering xmlns:wpc="http://schemas.microsoft.com/office/word/2010/wordprocessingCanvas" xmlns:cx="http://schemas.microsoft.com/office/drawing/2014/chartex" xmlns:cx1="http://schemas.microsoft.com/office/drawing/2015/9/8/chartex" xmlns:mc="http://schemas.openxmlformats.org/markup-compatibility/2006" xmlns:o="urn:schemas-microsoft-com:office:office" xmlns:r="http://schemas.openxmlformats.org/officeDocument/2006/relationships" xmlns:m="http://schemas.openxmlformats.org/officeDocument/2006/math" xmlns:v="urn:schemas-microsoft-com:vml" xmlns:wp14="http://schemas.microsoft.com/office/word/2010/wordprocessingDrawing" xmlns:wp="http://schemas.openxmlformats.org/drawingml/2006/wordprocessingDrawing" xmlns:w10="urn:schemas-microsoft-com:office:word" xmlns:w="http://schemas.openxmlformats.org/wordprocessingml/2006/main" xmlns:w14="http://schemas.microsoft.com/office/word/2010/wordml" xmlns:w15="http://schemas.microsoft.com/office/word/2012/wordml" xmlns:w16se="http://schemas.microsoft.com/office/word/2015/wordml/symex" xmlns:wpg="http://schemas.microsoft.com/office/word/2010/wordprocessingGroup" xmlns:wpi="http://schemas.microsoft.com/office/word/2010/wordprocessingInk" xmlns:wne="http://schemas.microsoft.com/office/word/2006/wordml" xmlns:wps="http://schemas.microsoft.com/office/word/2010/wordprocessingShape" mc:Ignorable="w14 w15 w16se wp14">
-  <w:abstractNum w:abstractNumId="0" w15:restartNumberingAfterBreak="0">
+<w:numbering xmlns:wpc="http://schemas.microsoft.com/office/word/2010/wordprocessingCanvas" xmlns:mo="http://schemas.microsoft.com/office/mac/office/2008/main" xmlns:mc="http://schemas.openxmlformats.org/markup-compatibility/2006" xmlns:mv="urn:schemas-microsoft-com:mac:vml" xmlns:o="urn:schemas-microsoft-com:office:office" xmlns:r="http://schemas.openxmlformats.org/officeDocument/2006/relationships" xmlns:m="http://schemas.openxmlformats.org/officeDocument/2006/math" xmlns:v="urn:schemas-microsoft-com:vml" xmlns:wp14="http://schemas.microsoft.com/office/word/2010/wordprocessingDrawing" xmlns:wp="http://schemas.openxmlformats.org/drawingml/2006/wordprocessingDrawing" xmlns:w10="urn:schemas-microsoft-com:office:word" xmlns:w="http://schemas.openxmlformats.org/wordprocessingml/2006/main" xmlns:w14="http://schemas.microsoft.com/office/word/2010/wordml" xmlns:w15="http://schemas.microsoft.com/office/word/2012/wordml" xmlns:wpg="http://schemas.microsoft.com/office/word/2010/wordprocessingGroup" xmlns:wpi="http://schemas.microsoft.com/office/word/2010/wordprocessingInk" xmlns:wne="http://schemas.microsoft.com/office/word/2006/wordml" xmlns:wps="http://schemas.microsoft.com/office/word/2010/wordprocessingShape" mc:Ignorable="w14 w15 wp14">
+  <w:abstractNum w:abstractNumId="0">
+    <w:nsid w:val="08920149"/>
+    <w:multiLevelType w:val="hybridMultilevel"/>
+    <w:tmpl w:val="093A5376"/>
+    <w:lvl w:ilvl="0" w:tplc="08090001">
+      <w:start w:val="1"/>
+      <w:numFmt w:val="bullet"/>
+      <w:lvlText w:val=""/>
+      <w:lvlJc w:val="left"/>
+      <w:pPr>
+        <w:ind w:left="720" w:hanging="360"/>
+      </w:pPr>
+      <w:rPr>
+        <w:rFonts w:ascii="Symbol" w:hAnsi="Symbol" w:hint="default"/>
+      </w:rPr>
+    </w:lvl>
+    <w:lvl w:ilvl="1" w:tplc="08090003" w:tentative="1">
+      <w:start w:val="1"/>
+      <w:numFmt w:val="bullet"/>
+      <w:lvlText w:val="o"/>
+      <w:lvlJc w:val="left"/>
+      <w:pPr>
+        <w:ind w:left="1440" w:hanging="360"/>
+      </w:pPr>
+      <w:rPr>
+        <w:rFonts w:ascii="Courier New" w:hAnsi="Courier New" w:cs="Courier New" w:hint="default"/>
+      </w:rPr>
+    </w:lvl>
+    <w:lvl w:ilvl="2" w:tplc="08090005" w:tentative="1">
+      <w:start w:val="1"/>
+      <w:numFmt w:val="bullet"/>
+      <w:lvlText w:val=""/>
+      <w:lvlJc w:val="left"/>
+      <w:pPr>
+        <w:ind w:left="2160" w:hanging="360"/>
+      </w:pPr>
+      <w:rPr>
+        <w:rFonts w:ascii="Wingdings" w:hAnsi="Wingdings" w:hint="default"/>
+      </w:rPr>
+    </w:lvl>
+    <w:lvl w:ilvl="3" w:tplc="08090001" w:tentative="1">
+      <w:start w:val="1"/>
+      <w:numFmt w:val="bullet"/>
+      <w:lvlText w:val=""/>
+      <w:lvlJc w:val="left"/>
+      <w:pPr>
+        <w:ind w:left="2880" w:hanging="360"/>
+      </w:pPr>
+      <w:rPr>
+        <w:rFonts w:ascii="Symbol" w:hAnsi="Symbol" w:hint="default"/>
+      </w:rPr>
+    </w:lvl>
+    <w:lvl w:ilvl="4" w:tplc="08090003" w:tentative="1">
+      <w:start w:val="1"/>
+      <w:numFmt w:val="bullet"/>
+      <w:lvlText w:val="o"/>
+      <w:lvlJc w:val="left"/>
+      <w:pPr>
+        <w:ind w:left="3600" w:hanging="360"/>
+      </w:pPr>
+      <w:rPr>
+        <w:rFonts w:ascii="Courier New" w:hAnsi="Courier New" w:cs="Courier New" w:hint="default"/>
+      </w:rPr>
+    </w:lvl>
+    <w:lvl w:ilvl="5" w:tplc="08090005" w:tentative="1">
+      <w:start w:val="1"/>
+      <w:numFmt w:val="bullet"/>
+      <w:lvlText w:val=""/>
+      <w:lvlJc w:val="left"/>
+      <w:pPr>
+        <w:ind w:left="4320" w:hanging="360"/>
+      </w:pPr>
+      <w:rPr>
+        <w:rFonts w:ascii="Wingdings" w:hAnsi="Wingdings" w:hint="default"/>
+      </w:rPr>
+    </w:lvl>
+    <w:lvl w:ilvl="6" w:tplc="08090001" w:tentative="1">
+      <w:start w:val="1"/>
+      <w:numFmt w:val="bullet"/>
+      <w:lvlText w:val=""/>
+      <w:lvlJc w:val="left"/>
+      <w:pPr>
+        <w:ind w:left="5040" w:hanging="360"/>
+      </w:pPr>
+      <w:rPr>
+        <w:rFonts w:ascii="Symbol" w:hAnsi="Symbol" w:hint="default"/>
+      </w:rPr>
+    </w:lvl>
+    <w:lvl w:ilvl="7" w:tplc="08090003" w:tentative="1">
+      <w:start w:val="1"/>
+      <w:numFmt w:val="bullet"/>
+      <w:lvlText w:val="o"/>
+      <w:lvlJc w:val="left"/>
+      <w:pPr>
+        <w:ind w:left="5760" w:hanging="360"/>
+      </w:pPr>
+      <w:rPr>
+        <w:rFonts w:ascii="Courier New" w:hAnsi="Courier New" w:cs="Courier New" w:hint="default"/>
+      </w:rPr>
+    </w:lvl>
+    <w:lvl w:ilvl="8" w:tplc="08090005" w:tentative="1">
+      <w:start w:val="1"/>
+      <w:numFmt w:val="bullet"/>
+      <w:lvlText w:val=""/>
+      <w:lvlJc w:val="left"/>
+      <w:pPr>
+        <w:ind w:left="6480" w:hanging="360"/>
+      </w:pPr>
+      <w:rPr>
+        <w:rFonts w:ascii="Wingdings" w:hAnsi="Wingdings" w:hint="default"/>
+      </w:rPr>
+    </w:lvl>
+  </w:abstractNum>
+  <w:abstractNum w:abstractNumId="1">
     <w:nsid w:val="2A843CB1"/>
     <w:multiLevelType w:val="hybridMultilevel"/>
     <w:tmpl w:val="3F3E8D18"/>
@@ -689,7 +1728,233 @@
       </w:rPr>
     </w:lvl>
   </w:abstractNum>
-  <w:abstractNum w:abstractNumId="1" w15:restartNumberingAfterBreak="0">
+  <w:abstractNum w:abstractNumId="2">
+    <w:nsid w:val="400409C0"/>
+    <w:multiLevelType w:val="hybridMultilevel"/>
+    <w:tmpl w:val="6466F8DA"/>
+    <w:lvl w:ilvl="0" w:tplc="08090001">
+      <w:start w:val="1"/>
+      <w:numFmt w:val="bullet"/>
+      <w:lvlText w:val=""/>
+      <w:lvlJc w:val="left"/>
+      <w:pPr>
+        <w:ind w:left="720" w:hanging="360"/>
+      </w:pPr>
+      <w:rPr>
+        <w:rFonts w:ascii="Symbol" w:hAnsi="Symbol" w:hint="default"/>
+      </w:rPr>
+    </w:lvl>
+    <w:lvl w:ilvl="1" w:tplc="08090003" w:tentative="1">
+      <w:start w:val="1"/>
+      <w:numFmt w:val="bullet"/>
+      <w:lvlText w:val="o"/>
+      <w:lvlJc w:val="left"/>
+      <w:pPr>
+        <w:ind w:left="1440" w:hanging="360"/>
+      </w:pPr>
+      <w:rPr>
+        <w:rFonts w:ascii="Courier New" w:hAnsi="Courier New" w:cs="Courier New" w:hint="default"/>
+      </w:rPr>
+    </w:lvl>
+    <w:lvl w:ilvl="2" w:tplc="08090005" w:tentative="1">
+      <w:start w:val="1"/>
+      <w:numFmt w:val="bullet"/>
+      <w:lvlText w:val=""/>
+      <w:lvlJc w:val="left"/>
+      <w:pPr>
+        <w:ind w:left="2160" w:hanging="360"/>
+      </w:pPr>
+      <w:rPr>
+        <w:rFonts w:ascii="Wingdings" w:hAnsi="Wingdings" w:hint="default"/>
+      </w:rPr>
+    </w:lvl>
+    <w:lvl w:ilvl="3" w:tplc="08090001" w:tentative="1">
+      <w:start w:val="1"/>
+      <w:numFmt w:val="bullet"/>
+      <w:lvlText w:val=""/>
+      <w:lvlJc w:val="left"/>
+      <w:pPr>
+        <w:ind w:left="2880" w:hanging="360"/>
+      </w:pPr>
+      <w:rPr>
+        <w:rFonts w:ascii="Symbol" w:hAnsi="Symbol" w:hint="default"/>
+      </w:rPr>
+    </w:lvl>
+    <w:lvl w:ilvl="4" w:tplc="08090003" w:tentative="1">
+      <w:start w:val="1"/>
+      <w:numFmt w:val="bullet"/>
+      <w:lvlText w:val="o"/>
+      <w:lvlJc w:val="left"/>
+      <w:pPr>
+        <w:ind w:left="3600" w:hanging="360"/>
+      </w:pPr>
+      <w:rPr>
+        <w:rFonts w:ascii="Courier New" w:hAnsi="Courier New" w:cs="Courier New" w:hint="default"/>
+      </w:rPr>
+    </w:lvl>
+    <w:lvl w:ilvl="5" w:tplc="08090005" w:tentative="1">
+      <w:start w:val="1"/>
+      <w:numFmt w:val="bullet"/>
+      <w:lvlText w:val=""/>
+      <w:lvlJc w:val="left"/>
+      <w:pPr>
+        <w:ind w:left="4320" w:hanging="360"/>
+      </w:pPr>
+      <w:rPr>
+        <w:rFonts w:ascii="Wingdings" w:hAnsi="Wingdings" w:hint="default"/>
+      </w:rPr>
+    </w:lvl>
+    <w:lvl w:ilvl="6" w:tplc="08090001" w:tentative="1">
+      <w:start w:val="1"/>
+      <w:numFmt w:val="bullet"/>
+      <w:lvlText w:val=""/>
+      <w:lvlJc w:val="left"/>
+      <w:pPr>
+        <w:ind w:left="5040" w:hanging="360"/>
+      </w:pPr>
+      <w:rPr>
+        <w:rFonts w:ascii="Symbol" w:hAnsi="Symbol" w:hint="default"/>
+      </w:rPr>
+    </w:lvl>
+    <w:lvl w:ilvl="7" w:tplc="08090003" w:tentative="1">
+      <w:start w:val="1"/>
+      <w:numFmt w:val="bullet"/>
+      <w:lvlText w:val="o"/>
+      <w:lvlJc w:val="left"/>
+      <w:pPr>
+        <w:ind w:left="5760" w:hanging="360"/>
+      </w:pPr>
+      <w:rPr>
+        <w:rFonts w:ascii="Courier New" w:hAnsi="Courier New" w:cs="Courier New" w:hint="default"/>
+      </w:rPr>
+    </w:lvl>
+    <w:lvl w:ilvl="8" w:tplc="08090005" w:tentative="1">
+      <w:start w:val="1"/>
+      <w:numFmt w:val="bullet"/>
+      <w:lvlText w:val=""/>
+      <w:lvlJc w:val="left"/>
+      <w:pPr>
+        <w:ind w:left="6480" w:hanging="360"/>
+      </w:pPr>
+      <w:rPr>
+        <w:rFonts w:ascii="Wingdings" w:hAnsi="Wingdings" w:hint="default"/>
+      </w:rPr>
+    </w:lvl>
+  </w:abstractNum>
+  <w:abstractNum w:abstractNumId="3">
+    <w:nsid w:val="45D716E2"/>
+    <w:multiLevelType w:val="hybridMultilevel"/>
+    <w:tmpl w:val="1758D746"/>
+    <w:lvl w:ilvl="0" w:tplc="08090001">
+      <w:start w:val="1"/>
+      <w:numFmt w:val="bullet"/>
+      <w:lvlText w:val=""/>
+      <w:lvlJc w:val="left"/>
+      <w:pPr>
+        <w:ind w:left="720" w:hanging="360"/>
+      </w:pPr>
+      <w:rPr>
+        <w:rFonts w:ascii="Symbol" w:hAnsi="Symbol" w:hint="default"/>
+      </w:rPr>
+    </w:lvl>
+    <w:lvl w:ilvl="1" w:tplc="08090003" w:tentative="1">
+      <w:start w:val="1"/>
+      <w:numFmt w:val="bullet"/>
+      <w:lvlText w:val="o"/>
+      <w:lvlJc w:val="left"/>
+      <w:pPr>
+        <w:ind w:left="1440" w:hanging="360"/>
+      </w:pPr>
+      <w:rPr>
+        <w:rFonts w:ascii="Courier New" w:hAnsi="Courier New" w:cs="Courier New" w:hint="default"/>
+      </w:rPr>
+    </w:lvl>
+    <w:lvl w:ilvl="2" w:tplc="08090005" w:tentative="1">
+      <w:start w:val="1"/>
+      <w:numFmt w:val="bullet"/>
+      <w:lvlText w:val=""/>
+      <w:lvlJc w:val="left"/>
+      <w:pPr>
+        <w:ind w:left="2160" w:hanging="360"/>
+      </w:pPr>
+      <w:rPr>
+        <w:rFonts w:ascii="Wingdings" w:hAnsi="Wingdings" w:hint="default"/>
+      </w:rPr>
+    </w:lvl>
+    <w:lvl w:ilvl="3" w:tplc="08090001" w:tentative="1">
+      <w:start w:val="1"/>
+      <w:numFmt w:val="bullet"/>
+      <w:lvlText w:val=""/>
+      <w:lvlJc w:val="left"/>
+      <w:pPr>
+        <w:ind w:left="2880" w:hanging="360"/>
+      </w:pPr>
+      <w:rPr>
+        <w:rFonts w:ascii="Symbol" w:hAnsi="Symbol" w:hint="default"/>
+      </w:rPr>
+    </w:lvl>
+    <w:lvl w:ilvl="4" w:tplc="08090003" w:tentative="1">
+      <w:start w:val="1"/>
+      <w:numFmt w:val="bullet"/>
+      <w:lvlText w:val="o"/>
+      <w:lvlJc w:val="left"/>
+      <w:pPr>
+        <w:ind w:left="3600" w:hanging="360"/>
+      </w:pPr>
+      <w:rPr>
+        <w:rFonts w:ascii="Courier New" w:hAnsi="Courier New" w:cs="Courier New" w:hint="default"/>
+      </w:rPr>
+    </w:lvl>
+    <w:lvl w:ilvl="5" w:tplc="08090005" w:tentative="1">
+      <w:start w:val="1"/>
+      <w:numFmt w:val="bullet"/>
+      <w:lvlText w:val=""/>
+      <w:lvlJc w:val="left"/>
+      <w:pPr>
+        <w:ind w:left="4320" w:hanging="360"/>
+      </w:pPr>
+      <w:rPr>
+        <w:rFonts w:ascii="Wingdings" w:hAnsi="Wingdings" w:hint="default"/>
+      </w:rPr>
+    </w:lvl>
+    <w:lvl w:ilvl="6" w:tplc="08090001" w:tentative="1">
+      <w:start w:val="1"/>
+      <w:numFmt w:val="bullet"/>
+      <w:lvlText w:val=""/>
+      <w:lvlJc w:val="left"/>
+      <w:pPr>
+        <w:ind w:left="5040" w:hanging="360"/>
+      </w:pPr>
+      <w:rPr>
+        <w:rFonts w:ascii="Symbol" w:hAnsi="Symbol" w:hint="default"/>
+      </w:rPr>
+    </w:lvl>
+    <w:lvl w:ilvl="7" w:tplc="08090003" w:tentative="1">
+      <w:start w:val="1"/>
+      <w:numFmt w:val="bullet"/>
+      <w:lvlText w:val="o"/>
+      <w:lvlJc w:val="left"/>
+      <w:pPr>
+        <w:ind w:left="5760" w:hanging="360"/>
+      </w:pPr>
+      <w:rPr>
+        <w:rFonts w:ascii="Courier New" w:hAnsi="Courier New" w:cs="Courier New" w:hint="default"/>
+      </w:rPr>
+    </w:lvl>
+    <w:lvl w:ilvl="8" w:tplc="08090005" w:tentative="1">
+      <w:start w:val="1"/>
+      <w:numFmt w:val="bullet"/>
+      <w:lvlText w:val=""/>
+      <w:lvlJc w:val="left"/>
+      <w:pPr>
+        <w:ind w:left="6480" w:hanging="360"/>
+      </w:pPr>
+      <w:rPr>
+        <w:rFonts w:ascii="Wingdings" w:hAnsi="Wingdings" w:hint="default"/>
+      </w:rPr>
+    </w:lvl>
+  </w:abstractNum>
+  <w:abstractNum w:abstractNumId="4">
     <w:nsid w:val="463363A9"/>
     <w:multiLevelType w:val="hybridMultilevel"/>
     <w:tmpl w:val="1046BEBE"/>
@@ -802,7 +2067,7 @@
       </w:rPr>
     </w:lvl>
   </w:abstractNum>
-  <w:abstractNum w:abstractNumId="2" w15:restartNumberingAfterBreak="0">
+  <w:abstractNum w:abstractNumId="5">
     <w:nsid w:val="583813D1"/>
     <w:multiLevelType w:val="hybridMultilevel"/>
     <w:tmpl w:val="D688B356"/>
@@ -915,20 +2180,145 @@
       </w:rPr>
     </w:lvl>
   </w:abstractNum>
+  <w:abstractNum w:abstractNumId="6">
+    <w:nsid w:val="67F437F5"/>
+    <w:multiLevelType w:val="hybridMultilevel"/>
+    <w:tmpl w:val="FBE65FFC"/>
+    <w:lvl w:ilvl="0" w:tplc="08090001">
+      <w:start w:val="1"/>
+      <w:numFmt w:val="bullet"/>
+      <w:lvlText w:val=""/>
+      <w:lvlJc w:val="left"/>
+      <w:pPr>
+        <w:ind w:left="720" w:hanging="360"/>
+      </w:pPr>
+      <w:rPr>
+        <w:rFonts w:ascii="Symbol" w:hAnsi="Symbol" w:hint="default"/>
+      </w:rPr>
+    </w:lvl>
+    <w:lvl w:ilvl="1" w:tplc="08090003" w:tentative="1">
+      <w:start w:val="1"/>
+      <w:numFmt w:val="bullet"/>
+      <w:lvlText w:val="o"/>
+      <w:lvlJc w:val="left"/>
+      <w:pPr>
+        <w:ind w:left="1440" w:hanging="360"/>
+      </w:pPr>
+      <w:rPr>
+        <w:rFonts w:ascii="Courier New" w:hAnsi="Courier New" w:cs="Courier New" w:hint="default"/>
+      </w:rPr>
+    </w:lvl>
+    <w:lvl w:ilvl="2" w:tplc="08090005" w:tentative="1">
+      <w:start w:val="1"/>
+      <w:numFmt w:val="bullet"/>
+      <w:lvlText w:val=""/>
+      <w:lvlJc w:val="left"/>
+      <w:pPr>
+        <w:ind w:left="2160" w:hanging="360"/>
+      </w:pPr>
+      <w:rPr>
+        <w:rFonts w:ascii="Wingdings" w:hAnsi="Wingdings" w:hint="default"/>
+      </w:rPr>
+    </w:lvl>
+    <w:lvl w:ilvl="3" w:tplc="08090001" w:tentative="1">
+      <w:start w:val="1"/>
+      <w:numFmt w:val="bullet"/>
+      <w:lvlText w:val=""/>
+      <w:lvlJc w:val="left"/>
+      <w:pPr>
+        <w:ind w:left="2880" w:hanging="360"/>
+      </w:pPr>
+      <w:rPr>
+        <w:rFonts w:ascii="Symbol" w:hAnsi="Symbol" w:hint="default"/>
+      </w:rPr>
+    </w:lvl>
+    <w:lvl w:ilvl="4" w:tplc="08090003" w:tentative="1">
+      <w:start w:val="1"/>
+      <w:numFmt w:val="bullet"/>
+      <w:lvlText w:val="o"/>
+      <w:lvlJc w:val="left"/>
+      <w:pPr>
+        <w:ind w:left="3600" w:hanging="360"/>
+      </w:pPr>
+      <w:rPr>
+        <w:rFonts w:ascii="Courier New" w:hAnsi="Courier New" w:cs="Courier New" w:hint="default"/>
+      </w:rPr>
+    </w:lvl>
+    <w:lvl w:ilvl="5" w:tplc="08090005" w:tentative="1">
+      <w:start w:val="1"/>
+      <w:numFmt w:val="bullet"/>
+      <w:lvlText w:val=""/>
+      <w:lvlJc w:val="left"/>
+      <w:pPr>
+        <w:ind w:left="4320" w:hanging="360"/>
+      </w:pPr>
+      <w:rPr>
+        <w:rFonts w:ascii="Wingdings" w:hAnsi="Wingdings" w:hint="default"/>
+      </w:rPr>
+    </w:lvl>
+    <w:lvl w:ilvl="6" w:tplc="08090001" w:tentative="1">
+      <w:start w:val="1"/>
+      <w:numFmt w:val="bullet"/>
+      <w:lvlText w:val=""/>
+      <w:lvlJc w:val="left"/>
+      <w:pPr>
+        <w:ind w:left="5040" w:hanging="360"/>
+      </w:pPr>
+      <w:rPr>
+        <w:rFonts w:ascii="Symbol" w:hAnsi="Symbol" w:hint="default"/>
+      </w:rPr>
+    </w:lvl>
+    <w:lvl w:ilvl="7" w:tplc="08090003" w:tentative="1">
+      <w:start w:val="1"/>
+      <w:numFmt w:val="bullet"/>
+      <w:lvlText w:val="o"/>
+      <w:lvlJc w:val="left"/>
+      <w:pPr>
+        <w:ind w:left="5760" w:hanging="360"/>
+      </w:pPr>
+      <w:rPr>
+        <w:rFonts w:ascii="Courier New" w:hAnsi="Courier New" w:cs="Courier New" w:hint="default"/>
+      </w:rPr>
+    </w:lvl>
+    <w:lvl w:ilvl="8" w:tplc="08090005" w:tentative="1">
+      <w:start w:val="1"/>
+      <w:numFmt w:val="bullet"/>
+      <w:lvlText w:val=""/>
+      <w:lvlJc w:val="left"/>
+      <w:pPr>
+        <w:ind w:left="6480" w:hanging="360"/>
+      </w:pPr>
+      <w:rPr>
+        <w:rFonts w:ascii="Wingdings" w:hAnsi="Wingdings" w:hint="default"/>
+      </w:rPr>
+    </w:lvl>
+  </w:abstractNum>
   <w:num w:numId="1">
+    <w:abstractNumId w:val="1"/>
+  </w:num>
+  <w:num w:numId="2">
+    <w:abstractNumId w:val="4"/>
+  </w:num>
+  <w:num w:numId="3">
+    <w:abstractNumId w:val="5"/>
+  </w:num>
+  <w:num w:numId="4">
     <w:abstractNumId w:val="0"/>
   </w:num>
-  <w:num w:numId="2">
-    <w:abstractNumId w:val="1"/>
+  <w:num w:numId="5">
+    <w:abstractNumId w:val="2"/>
   </w:num>
-  <w:num w:numId="3">
-    <w:abstractNumId w:val="2"/>
+  <w:num w:numId="6">
+    <w:abstractNumId w:val="6"/>
+  </w:num>
+  <w:num w:numId="7">
+    <w:abstractNumId w:val="3"/>
   </w:num>
 </w:numbering>
 </file>
 
 <file path=word/styles.xml><?xml version="1.0" encoding="utf-8"?>
-<w:styles xmlns:mc="http://schemas.openxmlformats.org/markup-compatibility/2006" xmlns:r="http://schemas.openxmlformats.org/officeDocument/2006/relationships" xmlns:w="http://schemas.openxmlformats.org/wordprocessingml/2006/main" xmlns:w14="http://schemas.microsoft.com/office/word/2010/wordml" xmlns:w15="http://schemas.microsoft.com/office/word/2012/wordml" xmlns:w16se="http://schemas.microsoft.com/office/word/2015/wordml/symex" mc:Ignorable="w14 w15 w16se">
+<w:styles xmlns:mc="http://schemas.openxmlformats.org/markup-compatibility/2006" xmlns:r="http://schemas.openxmlformats.org/officeDocument/2006/relationships" xmlns:w="http://schemas.openxmlformats.org/wordprocessingml/2006/main" xmlns:w14="http://schemas.microsoft.com/office/word/2010/wordml" xmlns:w15="http://schemas.microsoft.com/office/word/2012/wordml" mc:Ignorable="w14 w15">
   <w:docDefaults>
     <w:rPrDefault>
       <w:rPr>
@@ -944,7 +2334,7 @@
       </w:pPr>
     </w:pPrDefault>
   </w:docDefaults>
-  <w:latentStyles w:defLockedState="0" w:defUIPriority="99" w:defSemiHidden="0" w:defUnhideWhenUsed="0" w:defQFormat="0" w:count="371">
+  <w:latentStyles w:defLockedState="0" w:defUIPriority="99" w:defSemiHidden="0" w:defUnhideWhenUsed="0" w:defQFormat="0" w:count="380">
     <w:lsdException w:name="Normal" w:uiPriority="0" w:qFormat="1"/>
     <w:lsdException w:name="heading 1" w:uiPriority="9" w:qFormat="1"/>
     <w:lsdException w:name="heading 2" w:semiHidden="1" w:uiPriority="9" w:unhideWhenUsed="1" w:qFormat="1"/>
@@ -1779,14 +3169,8 @@
 <file path=customXml/itemProps3.xml><?xml version="1.0" encoding="utf-8"?>
 <ds:datastoreItem xmlns:ds="http://schemas.openxmlformats.org/officeDocument/2006/customXml" ds:itemID="{049731E4-0E39-4D02-9005-011A1765790C}">
   <ds:schemaRefs>
-    <ds:schemaRef ds:uri="http://purl.org/dc/dcmitype/"/>
-    <ds:schemaRef ds:uri="http://purl.org/dc/elements/1.1/"/>
-    <ds:schemaRef ds:uri="http://www.w3.org/XML/1998/namespace"/>
-    <ds:schemaRef ds:uri="http://schemas.microsoft.com/office/2006/documentManagement/types"/>
     <ds:schemaRef ds:uri="http://schemas.microsoft.com/office/2006/metadata/properties"/>
-    <ds:schemaRef ds:uri="http://purl.org/dc/terms/"/>
     <ds:schemaRef ds:uri="http://schemas.microsoft.com/office/infopath/2007/PartnerControls"/>
-    <ds:schemaRef ds:uri="http://schemas.openxmlformats.org/package/2006/metadata/core-properties"/>
   </ds:schemaRefs>
 </ds:datastoreItem>
 </file>
</xml_diff>

<commit_message>
moved documents to folder and added communications plan
</commit_message>
<xml_diff>
--- a/Initial Planning Documentation.docx
+++ b/Initial Planning Documentation.docx
@@ -1,6 +1,6 @@
 
 <file path=word/document.xml><?xml version="1.0" encoding="utf-8"?>
-<w:document xmlns:wpc="http://schemas.microsoft.com/office/word/2010/wordprocessingCanvas" xmlns:cx="http://schemas.microsoft.com/office/drawing/2014/chartex" xmlns:cx1="http://schemas.microsoft.com/office/drawing/2015/9/8/chartex" xmlns:mc="http://schemas.openxmlformats.org/markup-compatibility/2006" xmlns:o="urn:schemas-microsoft-com:office:office" xmlns:r="http://schemas.openxmlformats.org/officeDocument/2006/relationships" xmlns:m="http://schemas.openxmlformats.org/officeDocument/2006/math" xmlns:v="urn:schemas-microsoft-com:vml" xmlns:wp14="http://schemas.microsoft.com/office/word/2010/wordprocessingDrawing" xmlns:wp="http://schemas.openxmlformats.org/drawingml/2006/wordprocessingDrawing" xmlns:w10="urn:schemas-microsoft-com:office:word" xmlns:w="http://schemas.openxmlformats.org/wordprocessingml/2006/main" xmlns:w14="http://schemas.microsoft.com/office/word/2010/wordml" xmlns:w15="http://schemas.microsoft.com/office/word/2012/wordml" xmlns:w16se="http://schemas.microsoft.com/office/word/2015/wordml/symex" xmlns:wpg="http://schemas.microsoft.com/office/word/2010/wordprocessingGroup" xmlns:wpi="http://schemas.microsoft.com/office/word/2010/wordprocessingInk" xmlns:wne="http://schemas.microsoft.com/office/word/2006/wordml" xmlns:wps="http://schemas.microsoft.com/office/word/2010/wordprocessingShape" mc:Ignorable="w14 w15 w16se wp14">
+<w:document xmlns:wpc="http://schemas.microsoft.com/office/word/2010/wordprocessingCanvas" xmlns:mo="http://schemas.microsoft.com/office/mac/office/2008/main" xmlns:mc="http://schemas.openxmlformats.org/markup-compatibility/2006" xmlns:mv="urn:schemas-microsoft-com:mac:vml" xmlns:o="urn:schemas-microsoft-com:office:office" xmlns:r="http://schemas.openxmlformats.org/officeDocument/2006/relationships" xmlns:m="http://schemas.openxmlformats.org/officeDocument/2006/math" xmlns:v="urn:schemas-microsoft-com:vml" xmlns:wp14="http://schemas.microsoft.com/office/word/2010/wordprocessingDrawing" xmlns:wp="http://schemas.openxmlformats.org/drawingml/2006/wordprocessingDrawing" xmlns:w10="urn:schemas-microsoft-com:office:word" xmlns:w="http://schemas.openxmlformats.org/wordprocessingml/2006/main" xmlns:w14="http://schemas.microsoft.com/office/word/2010/wordml" xmlns:w15="http://schemas.microsoft.com/office/word/2012/wordml" xmlns:wpg="http://schemas.microsoft.com/office/word/2010/wordprocessingGroup" xmlns:wpi="http://schemas.microsoft.com/office/word/2010/wordprocessingInk" xmlns:wne="http://schemas.microsoft.com/office/word/2006/wordml" xmlns:wps="http://schemas.microsoft.com/office/word/2010/wordprocessingShape" mc:Ignorable="w14 w15 wp14">
   <w:body>
     <w:p>
       <w:pPr>
@@ -11,8 +11,6 @@
           <w:u w:val="single"/>
         </w:rPr>
       </w:pPr>
-      <w:bookmarkStart w:id="0" w:name="_GoBack"/>
-      <w:bookmarkEnd w:id="0"/>
       <w:r>
         <w:rPr>
           <w:b/>
@@ -48,28 +46,24 @@
           <w:sz w:val="24"/>
         </w:rPr>
       </w:pPr>
-      <w:proofErr w:type="spellStart"/>
-      <w:r>
-        <w:rPr>
-          <w:sz w:val="24"/>
-        </w:rPr>
-        <w:t>Najim</w:t>
-      </w:r>
-      <w:proofErr w:type="spellEnd"/>
+      <w:r>
+        <w:rPr>
+          <w:sz w:val="24"/>
+        </w:rPr>
+        <w:t>Najim Mazidi</w:t>
+      </w:r>
       <w:r>
         <w:rPr>
           <w:sz w:val="24"/>
         </w:rPr>
         <w:t xml:space="preserve"> </w:t>
       </w:r>
-      <w:proofErr w:type="spellStart"/>
-      <w:r>
-        <w:rPr>
-          <w:sz w:val="24"/>
-        </w:rPr>
-        <w:t>Mazidi</w:t>
-      </w:r>
-      <w:proofErr w:type="spellEnd"/>
+      <w:r>
+        <w:rPr>
+          <w:sz w:val="24"/>
+        </w:rPr>
+        <w:t>–</w:t>
+      </w:r>
       <w:r>
         <w:rPr>
           <w:sz w:val="24"/>
@@ -80,6 +74,36 @@
         <w:rPr>
           <w:sz w:val="24"/>
         </w:rPr>
+        <w:t>Lead software developer</w:t>
+      </w:r>
+    </w:p>
+    <w:p>
+      <w:pPr>
+        <w:pStyle w:val="ListParagraph"/>
+        <w:numPr>
+          <w:ilvl w:val="0"/>
+          <w:numId w:val="3"/>
+        </w:numPr>
+        <w:rPr>
+          <w:sz w:val="24"/>
+        </w:rPr>
+      </w:pPr>
+      <w:r>
+        <w:rPr>
+          <w:sz w:val="24"/>
+        </w:rPr>
+        <w:t>Adam Gilbert</w:t>
+      </w:r>
+      <w:r>
+        <w:rPr>
+          <w:sz w:val="24"/>
+        </w:rPr>
+        <w:t xml:space="preserve"> </w:t>
+      </w:r>
+      <w:r>
+        <w:rPr>
+          <w:sz w:val="24"/>
+        </w:rPr>
         <w:t>–</w:t>
       </w:r>
       <w:r>
@@ -92,7 +116,7 @@
         <w:rPr>
           <w:sz w:val="24"/>
         </w:rPr>
-        <w:t>Lead software developer</w:t>
+        <w:t>Database development and backend.</w:t>
       </w:r>
     </w:p>
     <w:p>
@@ -110,7 +134,7 @@
         <w:rPr>
           <w:sz w:val="24"/>
         </w:rPr>
-        <w:t>Adam Gilbert</w:t>
+        <w:t>Aaron Malzard</w:t>
       </w:r>
       <w:r>
         <w:rPr>
@@ -134,7 +158,7 @@
         <w:rPr>
           <w:sz w:val="24"/>
         </w:rPr>
-        <w:t>Database development and backend.</w:t>
+        <w:t>Web app development. Front and backend, Mobile app development.</w:t>
       </w:r>
     </w:p>
     <w:p>
@@ -152,7 +176,7 @@
         <w:rPr>
           <w:sz w:val="24"/>
         </w:rPr>
-        <w:t>Aaron Malzard</w:t>
+        <w:t>Alex Hastings</w:t>
       </w:r>
       <w:r>
         <w:rPr>
@@ -176,7 +200,7 @@
         <w:rPr>
           <w:sz w:val="24"/>
         </w:rPr>
-        <w:t>Web app development. Front and backend, Mobile app development.</w:t>
+        <w:t>Team leader, HCI, Mobile app development</w:t>
       </w:r>
     </w:p>
     <w:p>
@@ -194,58 +218,8 @@
         <w:rPr>
           <w:sz w:val="24"/>
         </w:rPr>
-        <w:t>Alex Hastings</w:t>
-      </w:r>
-      <w:r>
-        <w:rPr>
-          <w:sz w:val="24"/>
-        </w:rPr>
-        <w:t xml:space="preserve"> </w:t>
-      </w:r>
-      <w:r>
-        <w:rPr>
-          <w:sz w:val="24"/>
-        </w:rPr>
-        <w:t>–</w:t>
-      </w:r>
-      <w:r>
-        <w:rPr>
-          <w:sz w:val="24"/>
-        </w:rPr>
-        <w:t xml:space="preserve"> </w:t>
-      </w:r>
-      <w:r>
-        <w:rPr>
-          <w:sz w:val="24"/>
-        </w:rPr>
-        <w:t>Team leader, HCI, Mobile app development</w:t>
-      </w:r>
-    </w:p>
-    <w:p>
-      <w:pPr>
-        <w:pStyle w:val="ListParagraph"/>
-        <w:numPr>
-          <w:ilvl w:val="0"/>
-          <w:numId w:val="3"/>
-        </w:numPr>
-        <w:rPr>
-          <w:sz w:val="24"/>
-        </w:rPr>
-      </w:pPr>
-      <w:r>
-        <w:rPr>
-          <w:sz w:val="24"/>
-        </w:rPr>
-        <w:t xml:space="preserve">Nathan </w:t>
-      </w:r>
-      <w:proofErr w:type="spellStart"/>
-      <w:r>
-        <w:rPr>
-          <w:sz w:val="24"/>
-        </w:rPr>
-        <w:t>Scarfi</w:t>
-      </w:r>
-      <w:proofErr w:type="spellEnd"/>
+        <w:t>Nathan Scarfi</w:t>
+      </w:r>
       <w:r>
         <w:rPr>
           <w:sz w:val="24"/>
@@ -311,14 +285,12 @@
           <w:sz w:val="24"/>
         </w:rPr>
       </w:pPr>
-      <w:proofErr w:type="spellStart"/>
       <w:r>
         <w:rPr>
           <w:sz w:val="24"/>
         </w:rPr>
         <w:t>Github</w:t>
       </w:r>
-      <w:proofErr w:type="spellEnd"/>
       <w:r>
         <w:rPr>
           <w:sz w:val="24"/>
@@ -373,14 +345,12 @@
           <w:sz w:val="24"/>
         </w:rPr>
       </w:pPr>
-      <w:proofErr w:type="spellStart"/>
       <w:r>
         <w:rPr>
           <w:sz w:val="24"/>
         </w:rPr>
         <w:t>Netbeans</w:t>
       </w:r>
-      <w:proofErr w:type="spellEnd"/>
       <w:r>
         <w:rPr>
           <w:sz w:val="24"/>
@@ -399,14 +369,12 @@
           <w:sz w:val="24"/>
         </w:rPr>
       </w:pPr>
-      <w:proofErr w:type="spellStart"/>
       <w:r>
         <w:rPr>
           <w:sz w:val="24"/>
         </w:rPr>
         <w:t>XCode</w:t>
       </w:r>
-      <w:proofErr w:type="spellEnd"/>
       <w:r>
         <w:rPr>
           <w:sz w:val="24"/>
@@ -429,6 +397,24 @@
         <w:rPr>
           <w:sz w:val="24"/>
         </w:rPr>
+        <w:t>Visual Studio – Used to create the middleware API</w:t>
+      </w:r>
+    </w:p>
+    <w:p>
+      <w:pPr>
+        <w:pStyle w:val="ListParagraph"/>
+        <w:numPr>
+          <w:ilvl w:val="0"/>
+          <w:numId w:val="1"/>
+        </w:numPr>
+        <w:rPr>
+          <w:sz w:val="24"/>
+        </w:rPr>
+      </w:pPr>
+      <w:r>
+        <w:rPr>
+          <w:sz w:val="24"/>
+        </w:rPr>
         <w:t>Xserve Server</w:t>
       </w:r>
       <w:r>
@@ -449,19 +435,11 @@
           <w:sz w:val="24"/>
         </w:rPr>
       </w:pPr>
-      <w:proofErr w:type="spellStart"/>
-      <w:r>
-        <w:rPr>
-          <w:sz w:val="24"/>
-        </w:rPr>
-        <w:t>PivotalTracker</w:t>
-      </w:r>
-      <w:proofErr w:type="spellEnd"/>
-      <w:r>
-        <w:rPr>
-          <w:sz w:val="24"/>
-        </w:rPr>
-        <w:t xml:space="preserve"> – Used for project management</w:t>
+      <w:r>
+        <w:rPr>
+          <w:sz w:val="24"/>
+        </w:rPr>
+        <w:t>PivotalTracker – Used for project management</w:t>
       </w:r>
     </w:p>
     <w:p>
@@ -797,6 +775,7 @@
         <w:rPr>
           <w:sz w:val="24"/>
         </w:rPr>
+        <w:lastRenderedPageBreak/>
         <w:t>Pay for meal as guest or log in with account</w:t>
       </w:r>
     </w:p>
@@ -815,7 +794,6 @@
         <w:rPr>
           <w:sz w:val="24"/>
         </w:rPr>
-        <w:lastRenderedPageBreak/>
         <w:t>Create account</w:t>
       </w:r>
     </w:p>
@@ -1420,6 +1398,7 @@
         <w:rPr>
           <w:sz w:val="24"/>
         </w:rPr>
+        <w:lastRenderedPageBreak/>
         <w:t>Stock tracking</w:t>
       </w:r>
     </w:p>
@@ -1482,6 +1461,45 @@
         </w:rPr>
         <w:t>Communications Plan</w:t>
       </w:r>
+    </w:p>
+    <w:p>
+      <w:pPr>
+        <w:rPr>
+          <w:sz w:val="24"/>
+          <w:szCs w:val="24"/>
+        </w:rPr>
+      </w:pPr>
+      <w:r>
+        <w:rPr>
+          <w:sz w:val="24"/>
+          <w:szCs w:val="24"/>
+        </w:rPr>
+        <w:t xml:space="preserve">We have chosen to use Facebook messenger for communicating with each other as every group member will receive a notification of their mobile device when a message is sent. We will aim to meet as a group at the start and end of every week as a minimum. At the start of the week (Monday morning) we will set tasks for everyone to complete during the week using Pivotal Tracker. At the end of the week (Friday afternoon) we will review everything done in the week and assess how well the tasks have been completed. We will update Pivotal tracker accordingly. If a meeting is required during the week, we will arrange a suitable time for every group member. </w:t>
+      </w:r>
+    </w:p>
+    <w:p>
+      <w:pPr>
+        <w:rPr>
+          <w:sz w:val="24"/>
+          <w:szCs w:val="24"/>
+        </w:rPr>
+      </w:pPr>
+      <w:r>
+        <w:rPr>
+          <w:sz w:val="24"/>
+          <w:szCs w:val="24"/>
+        </w:rPr>
+        <w:t xml:space="preserve">We will meet with our user once every two weeks in order to discuss progress of the project and make sure they are happy with the direction the project is going. This is also a good chance to clarify and </w:t>
+      </w:r>
+      <w:r>
+        <w:rPr>
+          <w:sz w:val="24"/>
+          <w:szCs w:val="24"/>
+        </w:rPr>
+        <w:t>questions that may have arisen about the user’s requirements.</w:t>
+      </w:r>
+      <w:bookmarkStart w:id="0" w:name="_GoBack"/>
+      <w:bookmarkEnd w:id="0"/>
     </w:p>
     <w:p>
       <w:pPr>
@@ -1626,8 +1644,8 @@
 </file>
 
 <file path=word/numbering.xml><?xml version="1.0" encoding="utf-8"?>
-<w:numbering xmlns:wpc="http://schemas.microsoft.com/office/word/2010/wordprocessingCanvas" xmlns:cx="http://schemas.microsoft.com/office/drawing/2014/chartex" xmlns:cx1="http://schemas.microsoft.com/office/drawing/2015/9/8/chartex" xmlns:mc="http://schemas.openxmlformats.org/markup-compatibility/2006" xmlns:o="urn:schemas-microsoft-com:office:office" xmlns:r="http://schemas.openxmlformats.org/officeDocument/2006/relationships" xmlns:m="http://schemas.openxmlformats.org/officeDocument/2006/math" xmlns:v="urn:schemas-microsoft-com:vml" xmlns:wp14="http://schemas.microsoft.com/office/word/2010/wordprocessingDrawing" xmlns:wp="http://schemas.openxmlformats.org/drawingml/2006/wordprocessingDrawing" xmlns:w10="urn:schemas-microsoft-com:office:word" xmlns:w="http://schemas.openxmlformats.org/wordprocessingml/2006/main" xmlns:w14="http://schemas.microsoft.com/office/word/2010/wordml" xmlns:w15="http://schemas.microsoft.com/office/word/2012/wordml" xmlns:w16se="http://schemas.microsoft.com/office/word/2015/wordml/symex" xmlns:wpg="http://schemas.microsoft.com/office/word/2010/wordprocessingGroup" xmlns:wpi="http://schemas.microsoft.com/office/word/2010/wordprocessingInk" xmlns:wne="http://schemas.microsoft.com/office/word/2006/wordml" xmlns:wps="http://schemas.microsoft.com/office/word/2010/wordprocessingShape" mc:Ignorable="w14 w15 w16se wp14">
-  <w:abstractNum w:abstractNumId="0" w15:restartNumberingAfterBreak="0">
+<w:numbering xmlns:wpc="http://schemas.microsoft.com/office/word/2010/wordprocessingCanvas" xmlns:mo="http://schemas.microsoft.com/office/mac/office/2008/main" xmlns:mc="http://schemas.openxmlformats.org/markup-compatibility/2006" xmlns:mv="urn:schemas-microsoft-com:mac:vml" xmlns:o="urn:schemas-microsoft-com:office:office" xmlns:r="http://schemas.openxmlformats.org/officeDocument/2006/relationships" xmlns:m="http://schemas.openxmlformats.org/officeDocument/2006/math" xmlns:v="urn:schemas-microsoft-com:vml" xmlns:wp14="http://schemas.microsoft.com/office/word/2010/wordprocessingDrawing" xmlns:wp="http://schemas.openxmlformats.org/drawingml/2006/wordprocessingDrawing" xmlns:w10="urn:schemas-microsoft-com:office:word" xmlns:w="http://schemas.openxmlformats.org/wordprocessingml/2006/main" xmlns:w14="http://schemas.microsoft.com/office/word/2010/wordml" xmlns:w15="http://schemas.microsoft.com/office/word/2012/wordml" xmlns:wpg="http://schemas.microsoft.com/office/word/2010/wordprocessingGroup" xmlns:wpi="http://schemas.microsoft.com/office/word/2010/wordprocessingInk" xmlns:wne="http://schemas.microsoft.com/office/word/2006/wordml" xmlns:wps="http://schemas.microsoft.com/office/word/2010/wordprocessingShape" mc:Ignorable="w14 w15 wp14">
+  <w:abstractNum w:abstractNumId="0">
     <w:nsid w:val="08920149"/>
     <w:multiLevelType w:val="hybridMultilevel"/>
     <w:tmpl w:val="093A5376"/>
@@ -1740,7 +1758,7 @@
       </w:rPr>
     </w:lvl>
   </w:abstractNum>
-  <w:abstractNum w:abstractNumId="1" w15:restartNumberingAfterBreak="0">
+  <w:abstractNum w:abstractNumId="1">
     <w:nsid w:val="2A843CB1"/>
     <w:multiLevelType w:val="hybridMultilevel"/>
     <w:tmpl w:val="3F3E8D18"/>
@@ -1853,7 +1871,7 @@
       </w:rPr>
     </w:lvl>
   </w:abstractNum>
-  <w:abstractNum w:abstractNumId="2" w15:restartNumberingAfterBreak="0">
+  <w:abstractNum w:abstractNumId="2">
     <w:nsid w:val="400409C0"/>
     <w:multiLevelType w:val="hybridMultilevel"/>
     <w:tmpl w:val="6466F8DA"/>
@@ -1966,7 +1984,7 @@
       </w:rPr>
     </w:lvl>
   </w:abstractNum>
-  <w:abstractNum w:abstractNumId="3" w15:restartNumberingAfterBreak="0">
+  <w:abstractNum w:abstractNumId="3">
     <w:nsid w:val="45D716E2"/>
     <w:multiLevelType w:val="hybridMultilevel"/>
     <w:tmpl w:val="1758D746"/>
@@ -2079,7 +2097,7 @@
       </w:rPr>
     </w:lvl>
   </w:abstractNum>
-  <w:abstractNum w:abstractNumId="4" w15:restartNumberingAfterBreak="0">
+  <w:abstractNum w:abstractNumId="4">
     <w:nsid w:val="463363A9"/>
     <w:multiLevelType w:val="hybridMultilevel"/>
     <w:tmpl w:val="1046BEBE"/>
@@ -2192,7 +2210,7 @@
       </w:rPr>
     </w:lvl>
   </w:abstractNum>
-  <w:abstractNum w:abstractNumId="5" w15:restartNumberingAfterBreak="0">
+  <w:abstractNum w:abstractNumId="5">
     <w:nsid w:val="583813D1"/>
     <w:multiLevelType w:val="hybridMultilevel"/>
     <w:tmpl w:val="D688B356"/>
@@ -2305,7 +2323,7 @@
       </w:rPr>
     </w:lvl>
   </w:abstractNum>
-  <w:abstractNum w:abstractNumId="6" w15:restartNumberingAfterBreak="0">
+  <w:abstractNum w:abstractNumId="6">
     <w:nsid w:val="67F437F5"/>
     <w:multiLevelType w:val="hybridMultilevel"/>
     <w:tmpl w:val="FBE65FFC"/>
@@ -2443,7 +2461,7 @@
 </file>
 
 <file path=word/styles.xml><?xml version="1.0" encoding="utf-8"?>
-<w:styles xmlns:mc="http://schemas.openxmlformats.org/markup-compatibility/2006" xmlns:r="http://schemas.openxmlformats.org/officeDocument/2006/relationships" xmlns:w="http://schemas.openxmlformats.org/wordprocessingml/2006/main" xmlns:w14="http://schemas.microsoft.com/office/word/2010/wordml" xmlns:w15="http://schemas.microsoft.com/office/word/2012/wordml" xmlns:w16se="http://schemas.microsoft.com/office/word/2015/wordml/symex" mc:Ignorable="w14 w15 w16se">
+<w:styles xmlns:mc="http://schemas.openxmlformats.org/markup-compatibility/2006" xmlns:r="http://schemas.openxmlformats.org/officeDocument/2006/relationships" xmlns:w="http://schemas.openxmlformats.org/wordprocessingml/2006/main" xmlns:w14="http://schemas.microsoft.com/office/word/2010/wordml" xmlns:w15="http://schemas.microsoft.com/office/word/2012/wordml" mc:Ignorable="w14 w15">
   <w:docDefaults>
     <w:rPrDefault>
       <w:rPr>
@@ -2459,7 +2477,7 @@
       </w:pPr>
     </w:pPrDefault>
   </w:docDefaults>
-  <w:latentStyles w:defLockedState="0" w:defUIPriority="99" w:defSemiHidden="0" w:defUnhideWhenUsed="0" w:defQFormat="0" w:count="371">
+  <w:latentStyles w:defLockedState="0" w:defUIPriority="99" w:defSemiHidden="0" w:defUnhideWhenUsed="0" w:defQFormat="0" w:count="380">
     <w:lsdException w:name="Normal" w:uiPriority="0" w:qFormat="1"/>
     <w:lsdException w:name="heading 1" w:uiPriority="9" w:qFormat="1"/>
     <w:lsdException w:name="heading 2" w:semiHidden="1" w:uiPriority="9" w:unhideWhenUsed="1" w:qFormat="1"/>

</xml_diff>